<commit_message>
update relatorio, added enunciado
</commit_message>
<xml_diff>
--- a/LabRIP/relatorioIRC-RIP.docx
+++ b/LabRIP/relatorioIRC-RIP.docx
@@ -493,7 +493,6 @@
         <w:rPr>
           <w:lang w:val="pt-PT"/>
         </w:rPr>
-        <w:lastRenderedPageBreak/>
         <w:t xml:space="preserve">Comprovou-se que através do roteador A era possível comunicar com qualquer interface da rede inteira (ou seja, com qualquer bridge) usando o comando </w:t>
       </w:r>
       <w:proofErr w:type="spellStart"/>
@@ -532,6 +531,7 @@
           <w:noProof/>
           <w:lang w:val="pt-PT" w:eastAsia="en-GB"/>
         </w:rPr>
+        <w:lastRenderedPageBreak/>
         <w:drawing>
           <wp:inline distT="0" distB="0" distL="0" distR="0" wp14:anchorId="7EB37140" wp14:editId="64561C3A">
             <wp:extent cx="3349256" cy="4029739"/>
@@ -742,14 +742,6 @@
     </w:p>
     <w:p>
       <w:pPr>
-        <w:ind w:firstLine="720"/>
-        <w:rPr>
-          <w:lang w:val="pt-PT"/>
-        </w:rPr>
-      </w:pPr>
-    </w:p>
-    <w:p>
-      <w:pPr>
         <w:pBdr>
           <w:bottom w:val="single" w:sz="4" w:space="1" w:color="auto"/>
         </w:pBdr>
@@ -801,217 +793,19 @@
       </w:pPr>
       <w:r>
         <w:rPr>
-          <w:lang w:val="pt-PT"/>
-        </w:rPr>
-        <w:t xml:space="preserve">Usando o </w:t>
-      </w:r>
-      <w:proofErr w:type="spellStart"/>
-      <w:r>
-        <w:rPr>
-          <w:lang w:val="pt-PT"/>
-        </w:rPr>
-        <w:t>program</w:t>
-      </w:r>
-      <w:proofErr w:type="spellEnd"/>
-      <w:r>
-        <w:rPr>
-          <w:lang w:val="pt-PT"/>
-        </w:rPr>
-        <w:t xml:space="preserve"> </w:t>
-      </w:r>
-      <w:proofErr w:type="spellStart"/>
-      <w:r>
-        <w:rPr>
-          <w:lang w:val="pt-PT"/>
-        </w:rPr>
-        <w:t>Winbox</w:t>
-      </w:r>
-      <w:proofErr w:type="spellEnd"/>
-      <w:r>
-        <w:rPr>
-          <w:lang w:val="pt-PT"/>
-        </w:rPr>
-        <w:t xml:space="preserve"> é possível aceder às tabelas de roteamento de cada interface dos </w:t>
-      </w:r>
-      <w:proofErr w:type="spellStart"/>
-      <w:r>
-        <w:rPr>
-          <w:lang w:val="pt-PT"/>
-        </w:rPr>
-        <w:t>MikroTik</w:t>
-      </w:r>
-      <w:proofErr w:type="spellEnd"/>
-      <w:r>
-        <w:rPr>
-          <w:lang w:val="pt-PT"/>
-        </w:rPr>
-        <w:t>.</w:t>
-      </w:r>
-    </w:p>
-    <w:p>
-      <w:pPr>
-        <w:rPr>
-          <w:lang w:val="pt-PT"/>
-        </w:rPr>
-      </w:pPr>
-      <w:r>
-        <w:rPr>
-          <w:noProof/>
-          <w:lang w:val="pt-PT" w:eastAsia="en-GB"/>
-        </w:rPr>
-        <w:lastRenderedPageBreak/>
-        <w:drawing>
-          <wp:anchor distT="0" distB="0" distL="114300" distR="114300" simplePos="0" relativeHeight="251662336" behindDoc="0" locked="0" layoutInCell="1" allowOverlap="1" wp14:anchorId="53F60773" wp14:editId="312AD5BE">
-            <wp:simplePos x="0" y="0"/>
-            <wp:positionH relativeFrom="margin">
-              <wp:align>left</wp:align>
-            </wp:positionH>
-            <wp:positionV relativeFrom="paragraph">
-              <wp:posOffset>1992621</wp:posOffset>
-            </wp:positionV>
-            <wp:extent cx="2710815" cy="1610360"/>
-            <wp:effectExtent l="0" t="0" r="0" b="8890"/>
-            <wp:wrapSquare wrapText="bothSides"/>
-            <wp:docPr id="8" name="Picture 8"/>
-            <wp:cNvGraphicFramePr>
-              <a:graphicFrameLocks xmlns:a="http://schemas.openxmlformats.org/drawingml/2006/main" noChangeAspect="1"/>
-            </wp:cNvGraphicFramePr>
-            <a:graphic xmlns:a="http://schemas.openxmlformats.org/drawingml/2006/main">
-              <a:graphicData uri="http://schemas.openxmlformats.org/drawingml/2006/picture">
-                <pic:pic xmlns:pic="http://schemas.openxmlformats.org/drawingml/2006/picture">
-                  <pic:nvPicPr>
-                    <pic:cNvPr id="8" name="Screenshot from 2018-05-08 16-20-52.png"/>
-                    <pic:cNvPicPr/>
-                  </pic:nvPicPr>
-                  <pic:blipFill rotWithShape="1">
-                    <a:blip r:embed="rId9">
-                      <a:extLst>
-                        <a:ext uri="{28A0092B-C50C-407E-A947-70E740481C1C}">
-                          <a14:useLocalDpi xmlns:a14="http://schemas.microsoft.com/office/drawing/2010/main" val="0"/>
-                        </a:ext>
-                      </a:extLst>
-                    </a:blip>
-                    <a:srcRect l="23205" t="28309" r="29452" b="35023"/>
-                    <a:stretch/>
-                  </pic:blipFill>
-                  <pic:spPr bwMode="auto">
-                    <a:xfrm>
-                      <a:off x="0" y="0"/>
-                      <a:ext cx="2712758" cy="1611590"/>
-                    </a:xfrm>
-                    <a:prstGeom prst="rect">
-                      <a:avLst/>
-                    </a:prstGeom>
-                    <a:ln>
-                      <a:noFill/>
-                    </a:ln>
-                    <a:extLst>
-                      <a:ext uri="{53640926-AAD7-44D8-BBD7-CCE9431645EC}">
-                        <a14:shadowObscured xmlns:a14="http://schemas.microsoft.com/office/drawing/2010/main"/>
-                      </a:ext>
-                    </a:extLst>
-                  </pic:spPr>
-                </pic:pic>
-              </a:graphicData>
-            </a:graphic>
-            <wp14:sizeRelH relativeFrom="page">
-              <wp14:pctWidth>0</wp14:pctWidth>
-            </wp14:sizeRelH>
-            <wp14:sizeRelV relativeFrom="page">
-              <wp14:pctHeight>0</wp14:pctHeight>
-            </wp14:sizeRelV>
-          </wp:anchor>
-        </w:drawing>
-      </w:r>
-      <w:r>
-        <w:rPr>
-          <w:lang w:val="pt-PT"/>
-        </w:rPr>
-        <w:tab/>
-      </w:r>
-      <w:r>
-        <w:rPr>
-          <w:noProof/>
-          <w:lang w:val="pt-PT" w:eastAsia="en-GB"/>
-        </w:rPr>
-        <w:drawing>
-          <wp:anchor distT="0" distB="0" distL="114300" distR="114300" simplePos="0" relativeHeight="251661312" behindDoc="0" locked="0" layoutInCell="1" allowOverlap="1" wp14:anchorId="5E96F1A3" wp14:editId="2ECFD53B">
-            <wp:simplePos x="0" y="0"/>
-            <wp:positionH relativeFrom="margin">
-              <wp:posOffset>2940817</wp:posOffset>
-            </wp:positionH>
-            <wp:positionV relativeFrom="paragraph">
-              <wp:posOffset>521</wp:posOffset>
-            </wp:positionV>
-            <wp:extent cx="2870200" cy="1668780"/>
-            <wp:effectExtent l="0" t="0" r="6350" b="7620"/>
-            <wp:wrapSquare wrapText="bothSides"/>
-            <wp:docPr id="7" name="Picture 7"/>
-            <wp:cNvGraphicFramePr>
-              <a:graphicFrameLocks xmlns:a="http://schemas.openxmlformats.org/drawingml/2006/main" noChangeAspect="1"/>
-            </wp:cNvGraphicFramePr>
-            <a:graphic xmlns:a="http://schemas.openxmlformats.org/drawingml/2006/main">
-              <a:graphicData uri="http://schemas.openxmlformats.org/drawingml/2006/picture">
-                <pic:pic xmlns:pic="http://schemas.openxmlformats.org/drawingml/2006/picture">
-                  <pic:nvPicPr>
-                    <pic:cNvPr id="7" name="Screenshot from 2018-05-08 16-20-08.png"/>
-                    <pic:cNvPicPr/>
-                  </pic:nvPicPr>
-                  <pic:blipFill rotWithShape="1">
-                    <a:blip r:embed="rId10">
-                      <a:extLst>
-                        <a:ext uri="{28A0092B-C50C-407E-A947-70E740481C1C}">
-                          <a14:useLocalDpi xmlns:a14="http://schemas.microsoft.com/office/drawing/2010/main" val="0"/>
-                        </a:ext>
-                      </a:extLst>
-                    </a:blip>
-                    <a:srcRect l="29890" t="34810" r="19992" b="28763"/>
-                    <a:stretch/>
-                  </pic:blipFill>
-                  <pic:spPr bwMode="auto">
-                    <a:xfrm>
-                      <a:off x="0" y="0"/>
-                      <a:ext cx="2870200" cy="1668780"/>
-                    </a:xfrm>
-                    <a:prstGeom prst="rect">
-                      <a:avLst/>
-                    </a:prstGeom>
-                    <a:ln>
-                      <a:noFill/>
-                    </a:ln>
-                    <a:extLst>
-                      <a:ext uri="{53640926-AAD7-44D8-BBD7-CCE9431645EC}">
-                        <a14:shadowObscured xmlns:a14="http://schemas.microsoft.com/office/drawing/2010/main"/>
-                      </a:ext>
-                    </a:extLst>
-                  </pic:spPr>
-                </pic:pic>
-              </a:graphicData>
-            </a:graphic>
-            <wp14:sizeRelH relativeFrom="page">
-              <wp14:pctWidth>0</wp14:pctWidth>
-            </wp14:sizeRelH>
-            <wp14:sizeRelV relativeFrom="page">
-              <wp14:pctHeight>0</wp14:pctHeight>
-            </wp14:sizeRelV>
-          </wp:anchor>
-        </w:drawing>
-      </w:r>
-      <w:r>
-        <w:rPr>
           <w:noProof/>
           <w:lang w:val="pt-PT"/>
         </w:rPr>
         <mc:AlternateContent>
           <mc:Choice Requires="wps">
             <w:drawing>
-              <wp:anchor distT="0" distB="0" distL="114300" distR="114300" simplePos="0" relativeHeight="251666432" behindDoc="0" locked="0" layoutInCell="1" allowOverlap="1" wp14:anchorId="6CAA33B2" wp14:editId="61B485DB">
+              <wp:anchor distT="0" distB="0" distL="114300" distR="114300" simplePos="0" relativeHeight="251666432" behindDoc="0" locked="0" layoutInCell="1" allowOverlap="1" wp14:anchorId="6CAA33B2" wp14:editId="2B629134">
                 <wp:simplePos x="0" y="0"/>
                 <wp:positionH relativeFrom="margin">
-                  <wp:align>right</wp:align>
+                  <wp:posOffset>3064652</wp:posOffset>
                 </wp:positionH>
                 <wp:positionV relativeFrom="paragraph">
-                  <wp:posOffset>1727479</wp:posOffset>
+                  <wp:posOffset>2208407</wp:posOffset>
                 </wp:positionV>
                 <wp:extent cx="2710815" cy="266700"/>
                 <wp:effectExtent l="0" t="0" r="0" b="0"/>
@@ -1057,10 +851,7 @@
                               <w:t xml:space="preserve"> - </w:t>
                             </w:r>
                             <w:r>
-                              <w:t xml:space="preserve">Routing table do router </w:t>
-                            </w:r>
-                            <w:r>
-                              <w:t>B</w:t>
+                              <w:t>Routing table do router B</w:t>
                             </w:r>
                           </w:p>
                         </w:txbxContent>
@@ -1079,7 +870,7 @@
           </mc:Choice>
           <mc:Fallback>
             <w:pict>
-              <v:shape w14:anchorId="6CAA33B2" id="Text Box 10" o:spid="_x0000_s1027" type="#_x0000_t202" style="position:absolute;margin-left:162.25pt;margin-top:136pt;width:213.45pt;height:21pt;z-index:251666432;visibility:visible;mso-wrap-style:square;mso-wrap-distance-left:9pt;mso-wrap-distance-top:0;mso-wrap-distance-right:9pt;mso-wrap-distance-bottom:0;mso-position-horizontal:right;mso-position-horizontal-relative:margin;mso-position-vertical:absolute;mso-position-vertical-relative:text;v-text-anchor:top" o:gfxdata="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" stroked="f">
+              <v:shape w14:anchorId="6CAA33B2" id="Text Box 10" o:spid="_x0000_s1027" type="#_x0000_t202" style="position:absolute;left:0;text-align:left;margin-left:241.3pt;margin-top:173.9pt;width:213.45pt;height:21pt;z-index:251666432;visibility:visible;mso-wrap-style:square;mso-wrap-distance-left:9pt;mso-wrap-distance-top:0;mso-wrap-distance-right:9pt;mso-wrap-distance-bottom:0;mso-position-horizontal:absolute;mso-position-horizontal-relative:margin;mso-position-vertical:absolute;mso-position-vertical-relative:text;v-text-anchor:top" o:gfxdata="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" stroked="f">
                 <v:textbox style="mso-fit-shape-to-text:t" inset="0,0,0,0">
                   <w:txbxContent>
                     <w:p>
@@ -1099,10 +890,7 @@
                         <w:t xml:space="preserve"> - </w:t>
                       </w:r>
                       <w:r>
-                        <w:t xml:space="preserve">Routing table do router </w:t>
-                      </w:r>
-                      <w:r>
-                        <w:t>B</w:t>
+                        <w:t>Routing table do router B</w:t>
                       </w:r>
                     </w:p>
                   </w:txbxContent>
@@ -1116,18 +904,86 @@
       <w:r>
         <w:rPr>
           <w:noProof/>
+          <w:lang w:val="pt-PT" w:eastAsia="en-GB"/>
+        </w:rPr>
+        <w:drawing>
+          <wp:anchor distT="0" distB="0" distL="114300" distR="114300" simplePos="0" relativeHeight="251661312" behindDoc="0" locked="0" layoutInCell="1" allowOverlap="1" wp14:anchorId="5E96F1A3" wp14:editId="2C1FA9F0">
+            <wp:simplePos x="0" y="0"/>
+            <wp:positionH relativeFrom="margin">
+              <wp:posOffset>3014421</wp:posOffset>
+            </wp:positionH>
+            <wp:positionV relativeFrom="paragraph">
+              <wp:posOffset>412940</wp:posOffset>
+            </wp:positionV>
+            <wp:extent cx="2870200" cy="1668780"/>
+            <wp:effectExtent l="0" t="0" r="6350" b="7620"/>
+            <wp:wrapSquare wrapText="bothSides"/>
+            <wp:docPr id="7" name="Picture 7"/>
+            <wp:cNvGraphicFramePr>
+              <a:graphicFrameLocks xmlns:a="http://schemas.openxmlformats.org/drawingml/2006/main" noChangeAspect="1"/>
+            </wp:cNvGraphicFramePr>
+            <a:graphic xmlns:a="http://schemas.openxmlformats.org/drawingml/2006/main">
+              <a:graphicData uri="http://schemas.openxmlformats.org/drawingml/2006/picture">
+                <pic:pic xmlns:pic="http://schemas.openxmlformats.org/drawingml/2006/picture">
+                  <pic:nvPicPr>
+                    <pic:cNvPr id="7" name="Screenshot from 2018-05-08 16-20-08.png"/>
+                    <pic:cNvPicPr/>
+                  </pic:nvPicPr>
+                  <pic:blipFill rotWithShape="1">
+                    <a:blip r:embed="rId9">
+                      <a:extLst>
+                        <a:ext uri="{28A0092B-C50C-407E-A947-70E740481C1C}">
+                          <a14:useLocalDpi xmlns:a14="http://schemas.microsoft.com/office/drawing/2010/main" val="0"/>
+                        </a:ext>
+                      </a:extLst>
+                    </a:blip>
+                    <a:srcRect l="29890" t="34810" r="19992" b="28763"/>
+                    <a:stretch/>
+                  </pic:blipFill>
+                  <pic:spPr bwMode="auto">
+                    <a:xfrm>
+                      <a:off x="0" y="0"/>
+                      <a:ext cx="2870200" cy="1668780"/>
+                    </a:xfrm>
+                    <a:prstGeom prst="rect">
+                      <a:avLst/>
+                    </a:prstGeom>
+                    <a:ln>
+                      <a:noFill/>
+                    </a:ln>
+                    <a:extLst>
+                      <a:ext uri="{53640926-AAD7-44D8-BBD7-CCE9431645EC}">
+                        <a14:shadowObscured xmlns:a14="http://schemas.microsoft.com/office/drawing/2010/main"/>
+                      </a:ext>
+                    </a:extLst>
+                  </pic:spPr>
+                </pic:pic>
+              </a:graphicData>
+            </a:graphic>
+            <wp14:sizeRelH relativeFrom="page">
+              <wp14:pctWidth>0</wp14:pctWidth>
+            </wp14:sizeRelH>
+            <wp14:sizeRelV relativeFrom="page">
+              <wp14:pctHeight>0</wp14:pctHeight>
+            </wp14:sizeRelV>
+          </wp:anchor>
+        </w:drawing>
+      </w:r>
+      <w:r>
+        <w:rPr>
+          <w:noProof/>
           <w:lang w:val="pt-PT"/>
         </w:rPr>
         <mc:AlternateContent>
           <mc:Choice Requires="wps">
             <w:drawing>
-              <wp:anchor distT="0" distB="0" distL="114300" distR="114300" simplePos="0" relativeHeight="251664384" behindDoc="0" locked="0" layoutInCell="1" allowOverlap="1" wp14:anchorId="3B5FBC90" wp14:editId="4D82B789">
+              <wp:anchor distT="0" distB="0" distL="114300" distR="114300" simplePos="0" relativeHeight="251664384" behindDoc="0" locked="0" layoutInCell="1" allowOverlap="1" wp14:anchorId="3B5FBC90" wp14:editId="1A2DAB74">
                 <wp:simplePos x="0" y="0"/>
                 <wp:positionH relativeFrom="margin">
                   <wp:align>left</wp:align>
                 </wp:positionH>
                 <wp:positionV relativeFrom="paragraph">
-                  <wp:posOffset>1725574</wp:posOffset>
+                  <wp:posOffset>2281564</wp:posOffset>
                 </wp:positionV>
                 <wp:extent cx="2779395" cy="233680"/>
                 <wp:effectExtent l="0" t="0" r="1905" b="0"/>
@@ -1141,7 +997,7 @@
                       <wps:spPr>
                         <a:xfrm>
                           <a:off x="0" y="0"/>
-                          <a:ext cx="2779776" cy="234087"/>
+                          <a:ext cx="2779395" cy="233680"/>
                         </a:xfrm>
                         <a:prstGeom prst="rect">
                           <a:avLst/>
@@ -1198,7 +1054,7 @@
           </mc:Choice>
           <mc:Fallback>
             <w:pict>
-              <v:shape w14:anchorId="3B5FBC90" id="Text Box 9" o:spid="_x0000_s1028" type="#_x0000_t202" style="position:absolute;margin-left:0;margin-top:135.85pt;width:218.85pt;height:18.4pt;z-index:251664384;visibility:visible;mso-wrap-style:square;mso-width-percent:0;mso-height-percent:0;mso-wrap-distance-left:9pt;mso-wrap-distance-top:0;mso-wrap-distance-right:9pt;mso-wrap-distance-bottom:0;mso-position-horizontal:left;mso-position-horizontal-relative:margin;mso-position-vertical:absolute;mso-position-vertical-relative:text;mso-width-percent:0;mso-height-percent:0;mso-width-relative:margin;mso-height-relative:margin;v-text-anchor:top" o:gfxdata="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" stroked="f">
+              <v:shape w14:anchorId="3B5FBC90" id="Text Box 9" o:spid="_x0000_s1028" type="#_x0000_t202" style="position:absolute;left:0;text-align:left;margin-left:0;margin-top:179.65pt;width:218.85pt;height:18.4pt;z-index:251664384;visibility:visible;mso-wrap-style:square;mso-width-percent:0;mso-height-percent:0;mso-wrap-distance-left:9pt;mso-wrap-distance-top:0;mso-wrap-distance-right:9pt;mso-wrap-distance-bottom:0;mso-position-horizontal:left;mso-position-horizontal-relative:margin;mso-position-vertical:absolute;mso-position-vertical-relative:text;mso-width-percent:0;mso-height-percent:0;mso-width-relative:margin;mso-height-relative:margin;v-text-anchor:top" o:gfxdata="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" stroked="f">
                 <v:textbox inset="0,0,0,0">
                   <w:txbxContent>
                     <w:p>
@@ -1235,13 +1091,13 @@
           <w:lang w:val="pt-PT" w:eastAsia="en-GB"/>
         </w:rPr>
         <w:drawing>
-          <wp:anchor distT="0" distB="0" distL="114300" distR="114300" simplePos="0" relativeHeight="251660288" behindDoc="0" locked="0" layoutInCell="1" allowOverlap="1" wp14:anchorId="01F682A5" wp14:editId="77457D53">
+          <wp:anchor distT="0" distB="0" distL="114300" distR="114300" simplePos="0" relativeHeight="251660288" behindDoc="0" locked="0" layoutInCell="1" allowOverlap="1" wp14:anchorId="01F682A5" wp14:editId="25421CAA">
             <wp:simplePos x="0" y="0"/>
-            <wp:positionH relativeFrom="column">
-              <wp:posOffset>-29312</wp:posOffset>
+            <wp:positionH relativeFrom="margin">
+              <wp:align>left</wp:align>
             </wp:positionH>
             <wp:positionV relativeFrom="paragraph">
-              <wp:posOffset>2311</wp:posOffset>
+              <wp:posOffset>448595</wp:posOffset>
             </wp:positionV>
             <wp:extent cx="2880995" cy="1658620"/>
             <wp:effectExtent l="0" t="0" r="0" b="0"/>
@@ -1258,7 +1114,7 @@
                     <pic:cNvPicPr/>
                   </pic:nvPicPr>
                   <pic:blipFill rotWithShape="1">
-                    <a:blip r:embed="rId11">
+                    <a:blip r:embed="rId10">
                       <a:extLst>
                         <a:ext uri="{28A0092B-C50C-407E-A947-70E740481C1C}">
                           <a14:useLocalDpi xmlns:a14="http://schemas.microsoft.com/office/drawing/2010/main" val="0"/>
@@ -1301,6 +1157,190 @@
         <w:rPr>
           <w:lang w:val="pt-PT"/>
         </w:rPr>
+        <w:t xml:space="preserve">Usando o </w:t>
+      </w:r>
+      <w:proofErr w:type="spellStart"/>
+      <w:r>
+        <w:rPr>
+          <w:lang w:val="pt-PT"/>
+        </w:rPr>
+        <w:t>program</w:t>
+      </w:r>
+      <w:proofErr w:type="spellEnd"/>
+      <w:r>
+        <w:rPr>
+          <w:lang w:val="pt-PT"/>
+        </w:rPr>
+        <w:t xml:space="preserve"> </w:t>
+      </w:r>
+      <w:proofErr w:type="spellStart"/>
+      <w:r>
+        <w:rPr>
+          <w:lang w:val="pt-PT"/>
+        </w:rPr>
+        <w:t>Winbox</w:t>
+      </w:r>
+      <w:proofErr w:type="spellEnd"/>
+      <w:r>
+        <w:rPr>
+          <w:lang w:val="pt-PT"/>
+        </w:rPr>
+        <w:t xml:space="preserve"> é possível aceder às tabelas de roteamento de cada interface dos </w:t>
+      </w:r>
+      <w:proofErr w:type="spellStart"/>
+      <w:r>
+        <w:rPr>
+          <w:lang w:val="pt-PT"/>
+        </w:rPr>
+        <w:t>MikroTik</w:t>
+      </w:r>
+      <w:proofErr w:type="spellEnd"/>
+      <w:r>
+        <w:rPr>
+          <w:lang w:val="pt-PT"/>
+        </w:rPr>
+        <w:t>.</w:t>
+      </w:r>
+    </w:p>
+    <w:p>
+      <w:pPr>
+        <w:rPr>
+          <w:lang w:val="pt-PT"/>
+        </w:rPr>
+      </w:pPr>
+      <w:r>
+        <w:rPr>
+          <w:lang w:val="pt-PT"/>
+        </w:rPr>
+        <w:tab/>
+      </w:r>
+    </w:p>
+    <w:p>
+      <w:pPr>
+        <w:rPr>
+          <w:lang w:val="pt-PT"/>
+        </w:rPr>
+      </w:pPr>
+    </w:p>
+    <w:p>
+      <w:pPr>
+        <w:rPr>
+          <w:lang w:val="pt-PT"/>
+        </w:rPr>
+      </w:pPr>
+    </w:p>
+    <w:p>
+      <w:pPr>
+        <w:rPr>
+          <w:lang w:val="pt-PT"/>
+        </w:rPr>
+      </w:pPr>
+    </w:p>
+    <w:p>
+      <w:pPr>
+        <w:rPr>
+          <w:lang w:val="pt-PT"/>
+        </w:rPr>
+      </w:pPr>
+    </w:p>
+    <w:p>
+      <w:pPr>
+        <w:rPr>
+          <w:lang w:val="pt-PT"/>
+        </w:rPr>
+      </w:pPr>
+    </w:p>
+    <w:p>
+      <w:pPr>
+        <w:rPr>
+          <w:lang w:val="pt-PT"/>
+        </w:rPr>
+      </w:pPr>
+    </w:p>
+    <w:p>
+      <w:pPr>
+        <w:rPr>
+          <w:lang w:val="pt-PT"/>
+        </w:rPr>
+      </w:pPr>
+      <w:r>
+        <w:rPr>
+          <w:lang w:val="pt-PT"/>
+        </w:rPr>
+        <w:tab/>
+      </w:r>
+      <w:r>
+        <w:rPr>
+          <w:noProof/>
+          <w:lang w:val="pt-PT" w:eastAsia="en-GB"/>
+        </w:rPr>
+        <w:drawing>
+          <wp:anchor distT="0" distB="0" distL="114300" distR="114300" simplePos="0" relativeHeight="251662336" behindDoc="0" locked="0" layoutInCell="1" allowOverlap="1" wp14:anchorId="53F60773" wp14:editId="0FE69D56">
+            <wp:simplePos x="0" y="0"/>
+            <wp:positionH relativeFrom="margin">
+              <wp:posOffset>33816</wp:posOffset>
+            </wp:positionH>
+            <wp:positionV relativeFrom="paragraph">
+              <wp:posOffset>6890</wp:posOffset>
+            </wp:positionV>
+            <wp:extent cx="2710815" cy="1610360"/>
+            <wp:effectExtent l="0" t="0" r="0" b="8890"/>
+            <wp:wrapSquare wrapText="bothSides"/>
+            <wp:docPr id="8" name="Picture 8"/>
+            <wp:cNvGraphicFramePr>
+              <a:graphicFrameLocks xmlns:a="http://schemas.openxmlformats.org/drawingml/2006/main" noChangeAspect="1"/>
+            </wp:cNvGraphicFramePr>
+            <a:graphic xmlns:a="http://schemas.openxmlformats.org/drawingml/2006/main">
+              <a:graphicData uri="http://schemas.openxmlformats.org/drawingml/2006/picture">
+                <pic:pic xmlns:pic="http://schemas.openxmlformats.org/drawingml/2006/picture">
+                  <pic:nvPicPr>
+                    <pic:cNvPr id="8" name="Screenshot from 2018-05-08 16-20-52.png"/>
+                    <pic:cNvPicPr/>
+                  </pic:nvPicPr>
+                  <pic:blipFill rotWithShape="1">
+                    <a:blip r:embed="rId11">
+                      <a:extLst>
+                        <a:ext uri="{28A0092B-C50C-407E-A947-70E740481C1C}">
+                          <a14:useLocalDpi xmlns:a14="http://schemas.microsoft.com/office/drawing/2010/main" val="0"/>
+                        </a:ext>
+                      </a:extLst>
+                    </a:blip>
+                    <a:srcRect l="23205" t="28309" r="29452" b="35023"/>
+                    <a:stretch/>
+                  </pic:blipFill>
+                  <pic:spPr bwMode="auto">
+                    <a:xfrm>
+                      <a:off x="0" y="0"/>
+                      <a:ext cx="2710815" cy="1610360"/>
+                    </a:xfrm>
+                    <a:prstGeom prst="rect">
+                      <a:avLst/>
+                    </a:prstGeom>
+                    <a:ln>
+                      <a:noFill/>
+                    </a:ln>
+                    <a:extLst>
+                      <a:ext uri="{53640926-AAD7-44D8-BBD7-CCE9431645EC}">
+                        <a14:shadowObscured xmlns:a14="http://schemas.microsoft.com/office/drawing/2010/main"/>
+                      </a:ext>
+                    </a:extLst>
+                  </pic:spPr>
+                </pic:pic>
+              </a:graphicData>
+            </a:graphic>
+            <wp14:sizeRelH relativeFrom="page">
+              <wp14:pctWidth>0</wp14:pctWidth>
+            </wp14:sizeRelH>
+            <wp14:sizeRelV relativeFrom="page">
+              <wp14:pctHeight>0</wp14:pctHeight>
+            </wp14:sizeRelV>
+          </wp:anchor>
+        </w:drawing>
+      </w:r>
+      <w:r>
+        <w:rPr>
+          <w:lang w:val="pt-PT"/>
+        </w:rPr>
         <w:t xml:space="preserve">Nestes </w:t>
       </w:r>
       <w:proofErr w:type="spellStart"/>
@@ -1346,13 +1386,13 @@
         <mc:AlternateContent>
           <mc:Choice Requires="wps">
             <w:drawing>
-              <wp:anchor distT="0" distB="0" distL="114300" distR="114300" simplePos="0" relativeHeight="251668480" behindDoc="0" locked="0" layoutInCell="1" allowOverlap="1" wp14:anchorId="2F1CD990" wp14:editId="5FDE0BE9">
+              <wp:anchor distT="0" distB="0" distL="114300" distR="114300" simplePos="0" relativeHeight="251668480" behindDoc="0" locked="0" layoutInCell="1" allowOverlap="1" wp14:anchorId="2F1CD990" wp14:editId="0F97D7FE">
                 <wp:simplePos x="0" y="0"/>
                 <wp:positionH relativeFrom="margin">
-                  <wp:align>left</wp:align>
+                  <wp:posOffset>34119</wp:posOffset>
                 </wp:positionH>
                 <wp:positionV relativeFrom="paragraph">
-                  <wp:posOffset>1208595</wp:posOffset>
+                  <wp:posOffset>1228669</wp:posOffset>
                 </wp:positionV>
                 <wp:extent cx="2661285" cy="252095"/>
                 <wp:effectExtent l="0" t="0" r="5715" b="0"/>
@@ -1366,7 +1406,7 @@
                       <wps:spPr>
                         <a:xfrm>
                           <a:off x="0" y="0"/>
-                          <a:ext cx="2661313" cy="252483"/>
+                          <a:ext cx="2661285" cy="252095"/>
                         </a:xfrm>
                         <a:prstGeom prst="rect">
                           <a:avLst/>
@@ -1395,10 +1435,7 @@
                               <w:t xml:space="preserve"> – </w:t>
                             </w:r>
                             <w:r>
-                              <w:t xml:space="preserve">Routing table do router </w:t>
-                            </w:r>
-                            <w:r>
-                              <w:t>C</w:t>
+                              <w:t>Routing table do router C</w:t>
                             </w:r>
                           </w:p>
                         </w:txbxContent>
@@ -1423,7 +1460,7 @@
           </mc:Choice>
           <mc:Fallback>
             <w:pict>
-              <v:shape w14:anchorId="2F1CD990" id="Text Box 11" o:spid="_x0000_s1029" type="#_x0000_t202" style="position:absolute;margin-left:0;margin-top:95.15pt;width:209.55pt;height:19.85pt;z-index:251668480;visibility:visible;mso-wrap-style:square;mso-width-percent:0;mso-height-percent:0;mso-wrap-distance-left:9pt;mso-wrap-distance-top:0;mso-wrap-distance-right:9pt;mso-wrap-distance-bottom:0;mso-position-horizontal:left;mso-position-horizontal-relative:margin;mso-position-vertical:absolute;mso-position-vertical-relative:text;mso-width-percent:0;mso-height-percent:0;mso-width-relative:margin;mso-height-relative:margin;v-text-anchor:top" o:gfxdata="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" stroked="f">
+              <v:shape w14:anchorId="2F1CD990" id="Text Box 11" o:spid="_x0000_s1029" type="#_x0000_t202" style="position:absolute;margin-left:2.7pt;margin-top:96.75pt;width:209.55pt;height:19.85pt;z-index:251668480;visibility:visible;mso-wrap-style:square;mso-width-percent:0;mso-height-percent:0;mso-wrap-distance-left:9pt;mso-wrap-distance-top:0;mso-wrap-distance-right:9pt;mso-wrap-distance-bottom:0;mso-position-horizontal:absolute;mso-position-horizontal-relative:margin;mso-position-vertical:absolute;mso-position-vertical-relative:text;mso-width-percent:0;mso-height-percent:0;mso-width-relative:margin;mso-height-relative:margin;v-text-anchor:top" o:gfxdata="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" stroked="f">
                 <v:textbox inset="0,0,0,0">
                   <w:txbxContent>
                     <w:p>
@@ -1440,10 +1477,7 @@
                         <w:t xml:space="preserve"> – </w:t>
                       </w:r>
                       <w:r>
-                        <w:t xml:space="preserve">Routing table do router </w:t>
-                      </w:r>
-                      <w:r>
-                        <w:t>C</w:t>
+                        <w:t>Routing table do router C</w:t>
                       </w:r>
                     </w:p>
                   </w:txbxContent>
@@ -1682,8 +1716,6 @@
         </w:rPr>
         <w:t xml:space="preserve"> é 2.</w:t>
       </w:r>
-      <w:bookmarkStart w:id="0" w:name="_GoBack"/>
-      <w:bookmarkEnd w:id="0"/>
     </w:p>
     <w:p>
       <w:pPr>
@@ -1913,111 +1945,32 @@
     </w:p>
     <w:p>
       <w:pPr>
-        <w:ind w:firstLine="720"/>
-        <w:rPr>
-          <w:lang w:val="pt-PT"/>
-        </w:rPr>
-      </w:pPr>
-      <w:r>
-        <w:rPr>
-          <w:lang w:val="pt-PT"/>
-        </w:rPr>
-        <w:t>Periodicidade de cada roteador para enviar pacotes RIP Response.</w:t>
-      </w:r>
-    </w:p>
-    <w:p>
-      <w:pPr>
-        <w:ind w:firstLine="720"/>
-        <w:rPr>
-          <w:lang w:val="pt-PT"/>
-        </w:rPr>
-      </w:pPr>
-      <w:r>
-        <w:rPr>
-          <w:lang w:val="pt-PT"/>
-        </w:rPr>
-        <w:t xml:space="preserve">(Explicar IP </w:t>
-      </w:r>
-      <w:proofErr w:type="spellStart"/>
-      <w:r>
-        <w:rPr>
-          <w:lang w:val="pt-PT"/>
-        </w:rPr>
-        <w:t>Adress</w:t>
-      </w:r>
-      <w:proofErr w:type="spellEnd"/>
-      <w:r>
-        <w:rPr>
-          <w:lang w:val="pt-PT"/>
-        </w:rPr>
-        <w:t xml:space="preserve"> e </w:t>
-      </w:r>
-      <w:proofErr w:type="spellStart"/>
-      <w:r>
-        <w:rPr>
-          <w:lang w:val="pt-PT"/>
-        </w:rPr>
-        <w:t>metric</w:t>
-      </w:r>
-      <w:proofErr w:type="spellEnd"/>
-      <w:r>
-        <w:rPr>
-          <w:lang w:val="pt-PT"/>
-        </w:rPr>
-        <w:t>).</w:t>
-      </w:r>
-    </w:p>
-    <w:p>
-      <w:pPr>
-        <w:ind w:firstLine="720"/>
-        <w:rPr>
-          <w:lang w:val="pt-PT"/>
-        </w:rPr>
-      </w:pPr>
-      <w:r>
-        <w:rPr>
-          <w:lang w:val="pt-PT"/>
-        </w:rPr>
-        <w:t xml:space="preserve">A periodicidade </w:t>
-      </w:r>
-      <w:proofErr w:type="spellStart"/>
-      <w:r>
-        <w:rPr>
-          <w:i/>
-          <w:lang w:val="pt-PT"/>
-        </w:rPr>
-        <w:t>default</w:t>
-      </w:r>
-      <w:proofErr w:type="spellEnd"/>
-      <w:r>
-        <w:rPr>
-          <w:i/>
-          <w:lang w:val="pt-PT"/>
-        </w:rPr>
-        <w:t xml:space="preserve"> </w:t>
-      </w:r>
-      <w:r>
-        <w:rPr>
-          <w:lang w:val="pt-PT"/>
-        </w:rPr>
-        <w:t xml:space="preserve">de transmissão </w:t>
-      </w:r>
-      <w:r>
-        <w:rPr>
-          <w:lang w:val="pt-PT"/>
-        </w:rPr>
-        <w:t>dos pacotes</w:t>
-      </w:r>
-      <w:r>
-        <w:rPr>
-          <w:lang w:val="pt-PT"/>
-        </w:rPr>
-        <w:t xml:space="preserve"> é de 30 segundos:</w:t>
-      </w:r>
-    </w:p>
-    <w:p>
-      <w:pPr>
-        <w:ind w:firstLine="720"/>
+        <w:rPr>
+          <w:lang w:val="pt-PT"/>
+        </w:rPr>
+      </w:pPr>
+      <w:r>
+        <w:rPr>
+          <w:lang w:val="pt-PT"/>
+        </w:rPr>
+        <w:t>Podemos observar que há pedidos repetidos, o nº 64 é igual ao 93, 115, 122…</w:t>
+      </w:r>
+    </w:p>
+    <w:p>
+      <w:pPr>
+        <w:rPr>
+          <w:lang w:val="pt-PT"/>
+        </w:rPr>
+      </w:pPr>
+      <w:r>
+        <w:rPr>
+          <w:lang w:val="pt-PT"/>
+        </w:rPr>
+        <w:t>Analisando os tempos destes pacotes pode-se concluir que têm um tempo médio de intervalo de 30 segundos.</w:t>
+      </w:r>
+    </w:p>
+    <w:p>
+      <w:pPr>
         <w:rPr>
           <w:lang w:val="pt-PT"/>
         </w:rPr>
@@ -2027,14 +1980,15 @@
           <w:noProof/>
           <w:lang w:val="pt-PT" w:eastAsia="en-GB"/>
         </w:rPr>
+        <w:lastRenderedPageBreak/>
         <w:drawing>
-          <wp:anchor distT="0" distB="0" distL="114300" distR="114300" simplePos="0" relativeHeight="251669504" behindDoc="0" locked="0" layoutInCell="1" allowOverlap="1" wp14:anchorId="23DF92BB" wp14:editId="5FA7931C">
+          <wp:anchor distT="0" distB="0" distL="114300" distR="114300" simplePos="0" relativeHeight="251669504" behindDoc="0" locked="0" layoutInCell="1" allowOverlap="1" wp14:anchorId="23DF92BB" wp14:editId="2E062F0F">
             <wp:simplePos x="0" y="0"/>
             <wp:positionH relativeFrom="column">
-              <wp:posOffset>854075</wp:posOffset>
+              <wp:posOffset>96624</wp:posOffset>
             </wp:positionH>
             <wp:positionV relativeFrom="paragraph">
-              <wp:posOffset>140335</wp:posOffset>
+              <wp:posOffset>43407</wp:posOffset>
             </wp:positionV>
             <wp:extent cx="1764665" cy="1599565"/>
             <wp:effectExtent l="0" t="0" r="0" b="635"/>
@@ -2090,6 +2044,74 @@
           </wp:anchor>
         </w:drawing>
       </w:r>
+      <w:r>
+        <w:rPr>
+          <w:lang w:val="pt-PT"/>
+        </w:rPr>
+        <w:t>Na figura 5 podemos consultar a tabela de opções do RIP de um router e a</w:t>
+      </w:r>
+      <w:r>
+        <w:rPr>
+          <w:lang w:val="pt-PT"/>
+        </w:rPr>
+        <w:t xml:space="preserve"> periodicidade </w:t>
+      </w:r>
+      <w:proofErr w:type="spellStart"/>
+      <w:r>
+        <w:rPr>
+          <w:i/>
+          <w:lang w:val="pt-PT"/>
+        </w:rPr>
+        <w:t>default</w:t>
+      </w:r>
+      <w:proofErr w:type="spellEnd"/>
+      <w:r>
+        <w:rPr>
+          <w:i/>
+          <w:lang w:val="pt-PT"/>
+        </w:rPr>
+        <w:t xml:space="preserve"> </w:t>
+      </w:r>
+      <w:r>
+        <w:rPr>
+          <w:lang w:val="pt-PT"/>
+        </w:rPr>
+        <w:t xml:space="preserve">de transmissão </w:t>
+      </w:r>
+      <w:r>
+        <w:rPr>
+          <w:lang w:val="pt-PT"/>
+        </w:rPr>
+        <w:t>dos pacotes</w:t>
+      </w:r>
+      <w:r>
+        <w:rPr>
+          <w:lang w:val="pt-PT"/>
+        </w:rPr>
+        <w:t xml:space="preserve"> é de 30 segundos</w:t>
+      </w:r>
+      <w:r>
+        <w:rPr>
+          <w:lang w:val="pt-PT"/>
+        </w:rPr>
+        <w:t>. Tal apoia o resultado anteriormente obtido para a média do tempo entre pacotes enviados.</w:t>
+      </w:r>
+    </w:p>
+    <w:p>
+      <w:pPr>
+        <w:ind w:firstLine="720"/>
+        <w:rPr>
+          <w:lang w:val="pt-PT"/>
+        </w:rPr>
+      </w:pPr>
+    </w:p>
+    <w:p>
+      <w:pPr>
+        <w:ind w:firstLine="720"/>
+        <w:rPr>
+          <w:lang w:val="pt-PT"/>
+        </w:rPr>
+      </w:pPr>
     </w:p>
     <w:p>
       <w:pPr>
@@ -2122,13 +2144,13 @@
         <mc:AlternateContent>
           <mc:Choice Requires="wps">
             <w:drawing>
-              <wp:anchor distT="0" distB="0" distL="114300" distR="114300" simplePos="0" relativeHeight="251671552" behindDoc="0" locked="0" layoutInCell="1" allowOverlap="1" wp14:anchorId="59D2BF76" wp14:editId="76AAEFA3">
+              <wp:anchor distT="0" distB="0" distL="114300" distR="114300" simplePos="0" relativeHeight="251671552" behindDoc="0" locked="0" layoutInCell="1" allowOverlap="1" wp14:anchorId="59D2BF76" wp14:editId="0A7AAA49">
                 <wp:simplePos x="0" y="0"/>
                 <wp:positionH relativeFrom="column">
-                  <wp:posOffset>2795905</wp:posOffset>
+                  <wp:posOffset>80001</wp:posOffset>
                 </wp:positionH>
                 <wp:positionV relativeFrom="paragraph">
-                  <wp:posOffset>43815</wp:posOffset>
+                  <wp:posOffset>42004</wp:posOffset>
                 </wp:positionV>
                 <wp:extent cx="1764665" cy="405765"/>
                 <wp:effectExtent l="0" t="0" r="0" b="0"/>
@@ -2187,7 +2209,7 @@
           </mc:Choice>
           <mc:Fallback>
             <w:pict>
-              <v:shape w14:anchorId="59D2BF76" id="Text Box 14" o:spid="_x0000_s1030" type="#_x0000_t202" style="position:absolute;left:0;text-align:left;margin-left:220.15pt;margin-top:3.45pt;width:138.95pt;height:31.95pt;z-index:251671552;visibility:visible;mso-wrap-style:square;mso-wrap-distance-left:9pt;mso-wrap-distance-top:0;mso-wrap-distance-right:9pt;mso-wrap-distance-bottom:0;mso-position-horizontal:absolute;mso-position-horizontal-relative:text;mso-position-vertical:absolute;mso-position-vertical-relative:text;v-text-anchor:top" o:gfxdata="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" stroked="f">
+              <v:shape w14:anchorId="59D2BF76" id="Text Box 14" o:spid="_x0000_s1030" type="#_x0000_t202" style="position:absolute;left:0;text-align:left;margin-left:6.3pt;margin-top:3.3pt;width:138.95pt;height:31.95pt;z-index:251671552;visibility:visible;mso-wrap-style:square;mso-wrap-distance-left:9pt;mso-wrap-distance-top:0;mso-wrap-distance-right:9pt;mso-wrap-distance-bottom:0;mso-position-horizontal:absolute;mso-position-horizontal-relative:text;mso-position-vertical:absolute;mso-position-vertical-relative:text;v-text-anchor:top" o:gfxdata="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" stroked="f">
                 <v:textbox style="mso-fit-shape-to-text:t" inset="0,0,0,0">
                   <w:txbxContent>
                     <w:p>
@@ -2223,63 +2245,6 @@
     </w:p>
     <w:p>
       <w:pPr>
-        <w:ind w:firstLine="720"/>
-        <w:rPr>
-          <w:lang w:val="pt-PT"/>
-        </w:rPr>
-      </w:pPr>
-    </w:p>
-    <w:p>
-      <w:pPr>
-        <w:ind w:firstLine="720"/>
-        <w:rPr>
-          <w:lang w:val="pt-PT"/>
-        </w:rPr>
-      </w:pPr>
-    </w:p>
-    <w:p>
-      <w:pPr>
-        <w:ind w:firstLine="720"/>
-        <w:rPr>
-          <w:lang w:val="pt-PT"/>
-        </w:rPr>
-      </w:pPr>
-    </w:p>
-    <w:p>
-      <w:pPr>
-        <w:ind w:firstLine="720"/>
-        <w:rPr>
-          <w:lang w:val="pt-PT"/>
-        </w:rPr>
-      </w:pPr>
-    </w:p>
-    <w:p>
-      <w:pPr>
-        <w:ind w:firstLine="720"/>
-        <w:rPr>
-          <w:lang w:val="pt-PT"/>
-        </w:rPr>
-      </w:pPr>
-    </w:p>
-    <w:p>
-      <w:pPr>
-        <w:ind w:firstLine="720"/>
-        <w:rPr>
-          <w:lang w:val="pt-PT"/>
-        </w:rPr>
-      </w:pPr>
-    </w:p>
-    <w:p>
-      <w:pPr>
-        <w:ind w:firstLine="720"/>
-        <w:rPr>
-          <w:lang w:val="pt-PT"/>
-        </w:rPr>
-      </w:pPr>
-    </w:p>
-    <w:p>
-      <w:pPr>
-        <w:ind w:firstLine="720"/>
         <w:rPr>
           <w:b/>
           <w:sz w:val="32"/>
@@ -2619,7 +2584,6 @@
           <w:noProof/>
           <w:lang w:val="pt-PT" w:eastAsia="en-GB"/>
         </w:rPr>
-        <w:lastRenderedPageBreak/>
         <w:drawing>
           <wp:anchor distT="0" distB="0" distL="114300" distR="114300" simplePos="0" relativeHeight="251672576" behindDoc="0" locked="0" layoutInCell="1" allowOverlap="1" wp14:anchorId="052D93A8" wp14:editId="033D3915">
             <wp:simplePos x="0" y="0"/>
@@ -2839,11 +2803,13 @@
           <w:lang w:val="pt-PT"/>
         </w:rPr>
       </w:pPr>
+      <w:bookmarkStart w:id="0" w:name="_GoBack"/>
       <w:r>
         <w:rPr>
           <w:noProof/>
           <w:lang w:val="pt-PT" w:eastAsia="en-GB"/>
         </w:rPr>
+        <w:lastRenderedPageBreak/>
         <w:drawing>
           <wp:anchor distT="0" distB="0" distL="114300" distR="114300" simplePos="0" relativeHeight="251673600" behindDoc="0" locked="0" layoutInCell="1" allowOverlap="1" wp14:anchorId="0ADD86C2" wp14:editId="0306BE3F">
             <wp:simplePos x="0" y="0"/>
@@ -2907,147 +2873,194 @@
           </wp:anchor>
         </w:drawing>
       </w:r>
-    </w:p>
-    <w:p>
-      <w:pPr>
-        <w:ind w:firstLine="720"/>
-        <w:rPr>
-          <w:lang w:val="pt-PT"/>
-        </w:rPr>
-      </w:pPr>
-    </w:p>
-    <w:p>
-      <w:pPr>
-        <w:ind w:firstLine="720"/>
-        <w:rPr>
-          <w:lang w:val="pt-PT"/>
-        </w:rPr>
-      </w:pPr>
-    </w:p>
-    <w:p>
-      <w:pPr>
-        <w:ind w:firstLine="720"/>
-        <w:rPr>
-          <w:lang w:val="pt-PT"/>
-        </w:rPr>
-      </w:pPr>
-    </w:p>
-    <w:p>
-      <w:pPr>
-        <w:ind w:firstLine="720"/>
-        <w:rPr>
-          <w:lang w:val="pt-PT"/>
-        </w:rPr>
-      </w:pPr>
-    </w:p>
-    <w:p>
-      <w:pPr>
-        <w:ind w:firstLine="720"/>
-        <w:rPr>
-          <w:lang w:val="pt-PT"/>
-        </w:rPr>
-      </w:pPr>
-    </w:p>
-    <w:p>
-      <w:pPr>
-        <w:ind w:firstLine="720"/>
-        <w:rPr>
-          <w:lang w:val="pt-PT"/>
-        </w:rPr>
-      </w:pPr>
-    </w:p>
-    <w:p>
-      <w:pPr>
-        <w:ind w:firstLine="720"/>
-        <w:rPr>
-          <w:lang w:val="pt-PT"/>
-        </w:rPr>
-      </w:pPr>
-    </w:p>
-    <w:p>
-      <w:pPr>
-        <w:ind w:firstLine="720"/>
-        <w:rPr>
-          <w:lang w:val="pt-PT"/>
-        </w:rPr>
-      </w:pPr>
-    </w:p>
-    <w:p>
-      <w:pPr>
-        <w:ind w:firstLine="720"/>
-        <w:rPr>
-          <w:lang w:val="pt-PT"/>
-        </w:rPr>
-      </w:pPr>
-    </w:p>
-    <w:p>
-      <w:pPr>
-        <w:ind w:firstLine="720"/>
-        <w:rPr>
-          <w:lang w:val="pt-PT"/>
-        </w:rPr>
-      </w:pPr>
-    </w:p>
-    <w:p>
-      <w:pPr>
-        <w:ind w:firstLine="720"/>
-        <w:rPr>
-          <w:lang w:val="pt-PT"/>
-        </w:rPr>
-      </w:pPr>
-    </w:p>
-    <w:p>
-      <w:pPr>
-        <w:ind w:firstLine="720"/>
-        <w:rPr>
-          <w:lang w:val="pt-PT"/>
-        </w:rPr>
-      </w:pPr>
-    </w:p>
-    <w:p>
-      <w:pPr>
-        <w:ind w:firstLine="720"/>
-        <w:rPr>
-          <w:lang w:val="pt-PT"/>
-        </w:rPr>
-      </w:pPr>
-    </w:p>
-    <w:p>
-      <w:pPr>
-        <w:ind w:firstLine="720"/>
-        <w:rPr>
-          <w:lang w:val="pt-PT"/>
-        </w:rPr>
-      </w:pPr>
-    </w:p>
-    <w:p>
-      <w:pPr>
-        <w:ind w:firstLine="720"/>
-        <w:rPr>
-          <w:lang w:val="pt-PT"/>
-        </w:rPr>
-      </w:pPr>
-    </w:p>
-    <w:p>
-      <w:pPr>
-        <w:ind w:firstLine="720"/>
-        <w:rPr>
-          <w:lang w:val="pt-PT"/>
-        </w:rPr>
-      </w:pPr>
-      <w:proofErr w:type="spellStart"/>
-      <w:r>
-        <w:rPr>
-          <w:lang w:val="pt-PT"/>
-        </w:rPr>
-        <w:t>oooooo</w:t>
-      </w:r>
-      <w:proofErr w:type="spellEnd"/>
+      <w:bookmarkEnd w:id="0"/>
+    </w:p>
+    <w:p>
+      <w:pPr>
+        <w:ind w:firstLine="720"/>
+        <w:rPr>
+          <w:lang w:val="pt-PT"/>
+        </w:rPr>
+      </w:pPr>
+    </w:p>
+    <w:p>
+      <w:pPr>
+        <w:ind w:firstLine="720"/>
+        <w:rPr>
+          <w:lang w:val="pt-PT"/>
+        </w:rPr>
+      </w:pPr>
+    </w:p>
+    <w:p>
+      <w:pPr>
+        <w:ind w:firstLine="720"/>
+        <w:rPr>
+          <w:lang w:val="pt-PT"/>
+        </w:rPr>
+      </w:pPr>
+    </w:p>
+    <w:p>
+      <w:pPr>
+        <w:ind w:firstLine="720"/>
+        <w:rPr>
+          <w:lang w:val="pt-PT"/>
+        </w:rPr>
+      </w:pPr>
+    </w:p>
+    <w:p>
+      <w:pPr>
+        <w:ind w:firstLine="720"/>
+        <w:rPr>
+          <w:lang w:val="pt-PT"/>
+        </w:rPr>
+      </w:pPr>
+    </w:p>
+    <w:p>
+      <w:pPr>
+        <w:ind w:firstLine="720"/>
+        <w:rPr>
+          <w:lang w:val="pt-PT"/>
+        </w:rPr>
+      </w:pPr>
+    </w:p>
+    <w:p>
+      <w:pPr>
+        <w:ind w:firstLine="720"/>
+        <w:rPr>
+          <w:lang w:val="pt-PT"/>
+        </w:rPr>
+      </w:pPr>
+    </w:p>
+    <w:p>
+      <w:pPr>
+        <w:ind w:firstLine="720"/>
+        <w:rPr>
+          <w:lang w:val="pt-PT"/>
+        </w:rPr>
+      </w:pPr>
+    </w:p>
+    <w:p>
+      <w:pPr>
+        <w:ind w:firstLine="720"/>
+        <w:rPr>
+          <w:lang w:val="pt-PT"/>
+        </w:rPr>
+      </w:pPr>
+    </w:p>
+    <w:p>
+      <w:pPr>
+        <w:ind w:firstLine="720"/>
+        <w:rPr>
+          <w:lang w:val="pt-PT"/>
+        </w:rPr>
+      </w:pPr>
+    </w:p>
+    <w:p>
+      <w:pPr>
+        <w:ind w:firstLine="720"/>
+        <w:rPr>
+          <w:lang w:val="pt-PT"/>
+        </w:rPr>
+      </w:pPr>
+    </w:p>
+    <w:p>
+      <w:pPr>
+        <w:ind w:firstLine="720"/>
+        <w:rPr>
+          <w:lang w:val="pt-PT"/>
+        </w:rPr>
+      </w:pPr>
+    </w:p>
+    <w:p>
+      <w:pPr>
+        <w:ind w:firstLine="720"/>
+        <w:rPr>
+          <w:lang w:val="pt-PT"/>
+        </w:rPr>
+      </w:pPr>
+    </w:p>
+    <w:p>
+      <w:pPr>
+        <w:ind w:firstLine="720"/>
+        <w:rPr>
+          <w:lang w:val="pt-PT"/>
+        </w:rPr>
+      </w:pPr>
+    </w:p>
+    <w:p>
+      <w:pPr>
+        <w:ind w:firstLine="720"/>
+        <w:rPr>
+          <w:lang w:val="pt-PT"/>
+        </w:rPr>
+      </w:pPr>
+    </w:p>
+    <w:p>
+      <w:pPr>
+        <w:ind w:firstLine="720"/>
+        <w:rPr>
+          <w:b/>
+          <w:sz w:val="32"/>
+          <w:lang w:val="pt-PT"/>
+        </w:rPr>
+      </w:pPr>
+      <w:r>
+        <w:rPr>
+          <w:b/>
+          <w:sz w:val="32"/>
+          <w:lang w:val="pt-PT"/>
+        </w:rPr>
+        <w:t>Secção 3.</w:t>
+      </w:r>
+      <w:r>
+        <w:rPr>
+          <w:b/>
+          <w:sz w:val="32"/>
+          <w:lang w:val="pt-PT"/>
+        </w:rPr>
+        <w:t>5</w:t>
+      </w:r>
+    </w:p>
+    <w:p>
+      <w:pPr>
+        <w:pBdr>
+          <w:bottom w:val="single" w:sz="4" w:space="1" w:color="auto"/>
+        </w:pBdr>
+        <w:ind w:firstLine="720"/>
+        <w:rPr>
+          <w:b/>
+          <w:sz w:val="32"/>
+          <w:lang w:val="pt-PT"/>
+        </w:rPr>
+      </w:pPr>
+    </w:p>
+    <w:p>
+      <w:pPr>
+        <w:ind w:firstLine="720"/>
+        <w:rPr>
+          <w:b/>
+          <w:sz w:val="32"/>
+          <w:lang w:val="pt-PT"/>
+        </w:rPr>
+      </w:pPr>
+    </w:p>
+    <w:p>
+      <w:pPr>
+        <w:rPr>
+          <w:lang w:val="pt-PT"/>
+        </w:rPr>
+      </w:pPr>
+      <w:r>
+        <w:rPr>
+          <w:lang w:val="pt-PT"/>
+        </w:rPr>
+        <w:t xml:space="preserve">//TODO </w:t>
+      </w:r>
     </w:p>
     <w:sectPr>
       <w:headerReference w:type="default" r:id="rId16"/>
       <w:pgSz w:w="11900" w:h="16840"/>
-      <w:pgMar w:top="1440" w:right="1440" w:bottom="1440" w:left="1440" w:header="708" w:footer="708" w:gutter="0"/>
+      <w:pgMar w:top="1440" w:right="1440" w:bottom="142" w:left="1440" w:header="708" w:footer="708" w:gutter="0"/>
       <w:cols w:space="708"/>
       <w:docGrid w:linePitch="360"/>
     </w:sectPr>
@@ -3124,7 +3137,7 @@
           <wp:extent cx="597535" cy="723265"/>
           <wp:effectExtent l="0" t="0" r="12065" b="0"/>
           <wp:wrapSquare wrapText="bothSides"/>
-          <wp:docPr id="2" name="Picture 2"/>
+          <wp:docPr id="26" name="Picture 2"/>
           <wp:cNvGraphicFramePr>
             <a:graphicFrameLocks xmlns:a="http://schemas.openxmlformats.org/drawingml/2006/main" noChangeAspect="1"/>
           </wp:cNvGraphicFramePr>
@@ -4479,6 +4492,81 @@
       <w:szCs w:val="18"/>
     </w:rPr>
   </w:style>
+  <w:style w:type="paragraph" w:styleId="SemEspaamento">
+    <w:name w:val="No Spacing"/>
+    <w:uiPriority w:val="1"/>
+    <w:qFormat/>
+    <w:rsid w:val="00D239EB"/>
+  </w:style>
+  <w:style w:type="paragraph" w:styleId="Ttulo">
+    <w:name w:val="Title"/>
+    <w:basedOn w:val="Normal"/>
+    <w:next w:val="Normal"/>
+    <w:link w:val="TtuloCarter"/>
+    <w:uiPriority w:val="10"/>
+    <w:qFormat/>
+    <w:rsid w:val="00D239EB"/>
+    <w:pPr>
+      <w:contextualSpacing/>
+    </w:pPr>
+    <w:rPr>
+      <w:rFonts w:asciiTheme="majorHAnsi" w:eastAsiaTheme="majorEastAsia" w:hAnsiTheme="majorHAnsi" w:cstheme="majorBidi"/>
+      <w:spacing w:val="-10"/>
+      <w:kern w:val="28"/>
+      <w:sz w:val="56"/>
+      <w:szCs w:val="56"/>
+    </w:rPr>
+  </w:style>
+  <w:style w:type="character" w:customStyle="1" w:styleId="TtuloCarter">
+    <w:name w:val="Título Caráter"/>
+    <w:basedOn w:val="Tipodeletrapredefinidodopargrafo"/>
+    <w:link w:val="Ttulo"/>
+    <w:uiPriority w:val="10"/>
+    <w:rsid w:val="00D239EB"/>
+    <w:rPr>
+      <w:rFonts w:asciiTheme="majorHAnsi" w:eastAsiaTheme="majorEastAsia" w:hAnsiTheme="majorHAnsi" w:cstheme="majorBidi"/>
+      <w:spacing w:val="-10"/>
+      <w:kern w:val="28"/>
+      <w:sz w:val="56"/>
+      <w:szCs w:val="56"/>
+    </w:rPr>
+  </w:style>
+  <w:style w:type="paragraph" w:styleId="Subttulo">
+    <w:name w:val="Subtitle"/>
+    <w:basedOn w:val="Normal"/>
+    <w:next w:val="Normal"/>
+    <w:link w:val="SubttuloCarter"/>
+    <w:uiPriority w:val="11"/>
+    <w:qFormat/>
+    <w:rsid w:val="00D239EB"/>
+    <w:pPr>
+      <w:numPr>
+        <w:ilvl w:val="1"/>
+      </w:numPr>
+      <w:spacing w:after="160"/>
+    </w:pPr>
+    <w:rPr>
+      <w:rFonts w:eastAsiaTheme="minorEastAsia"/>
+      <w:color w:val="5A5A5A" w:themeColor="text1" w:themeTint="A5"/>
+      <w:spacing w:val="15"/>
+      <w:sz w:val="22"/>
+      <w:szCs w:val="22"/>
+    </w:rPr>
+  </w:style>
+  <w:style w:type="character" w:customStyle="1" w:styleId="SubttuloCarter">
+    <w:name w:val="Subtítulo Caráter"/>
+    <w:basedOn w:val="Tipodeletrapredefinidodopargrafo"/>
+    <w:link w:val="Subttulo"/>
+    <w:uiPriority w:val="11"/>
+    <w:rsid w:val="00D239EB"/>
+    <w:rPr>
+      <w:rFonts w:eastAsiaTheme="minorEastAsia"/>
+      <w:color w:val="5A5A5A" w:themeColor="text1" w:themeTint="A5"/>
+      <w:spacing w:val="15"/>
+      <w:sz w:val="22"/>
+      <w:szCs w:val="22"/>
+    </w:rPr>
+  </w:style>
 </w:styles>
 </file>
 

</xml_diff>